<commit_message>
Updated Final Version of Current Model. Finalized First Draft of Article. First rewritten version is V-02.
</commit_message>
<xml_diff>
--- a/Documents/Related Literature.docx
+++ b/Documents/Related Literature.docx
@@ -34,7 +34,80 @@
           <w:sz w:val="24"/>
           <w:szCs w:val="24"/>
         </w:rPr>
-        <w:t>Young, A.T. What does it take for a roving bandit settle down? Theory and an illustrative history of the Visigoths. Public Choice 168, 75–102 (2016). https://doi.org/10.1007/s11127-016-0350-7</w:t>
+        <w:t xml:space="preserve">Olson, M. (1993). Dictatorship, Democracy, and Development. </w:t>
+      </w:r>
+      <w:r>
+        <w:rPr>
+          <w:rFonts w:ascii="Times New Roman" w:hAnsi="Times New Roman" w:cs="Times New Roman"/>
+          <w:i/>
+          <w:iCs/>
+          <w:sz w:val="24"/>
+          <w:szCs w:val="24"/>
+        </w:rPr>
+        <w:t>The American Political Science Review</w:t>
+      </w:r>
+      <w:r>
+        <w:rPr>
+          <w:rFonts w:ascii="Times New Roman" w:hAnsi="Times New Roman" w:cs="Times New Roman"/>
+          <w:sz w:val="24"/>
+          <w:szCs w:val="24"/>
+        </w:rPr>
+        <w:t xml:space="preserve">, </w:t>
+      </w:r>
+      <w:r>
+        <w:rPr>
+          <w:rFonts w:ascii="Times New Roman" w:hAnsi="Times New Roman" w:cs="Times New Roman"/>
+          <w:i/>
+          <w:iCs/>
+          <w:sz w:val="24"/>
+          <w:szCs w:val="24"/>
+        </w:rPr>
+        <w:t>87</w:t>
+      </w:r>
+      <w:r>
+        <w:rPr>
+          <w:rFonts w:ascii="Times New Roman" w:hAnsi="Times New Roman" w:cs="Times New Roman"/>
+          <w:sz w:val="24"/>
+          <w:szCs w:val="24"/>
+        </w:rPr>
+        <w:t xml:space="preserve">(3), 567–576. </w:t>
+      </w:r>
+      <w:hyperlink r:id="rId5" w:history="1">
+        <w:r>
+          <w:rPr>
+            <w:rStyle w:val="Hyperlink"/>
+            <w:rFonts w:ascii="Times New Roman" w:hAnsi="Times New Roman" w:cs="Times New Roman"/>
+            <w:sz w:val="24"/>
+            <w:szCs w:val="24"/>
+          </w:rPr>
+          <w:t>https://doi.org/10.230</w:t>
+        </w:r>
+        <w:r>
+          <w:rPr>
+            <w:rStyle w:val="Hyperlink"/>
+            <w:rFonts w:ascii="Times New Roman" w:hAnsi="Times New Roman" w:cs="Times New Roman"/>
+            <w:sz w:val="24"/>
+            <w:szCs w:val="24"/>
+          </w:rPr>
+          <w:t>7</w:t>
+        </w:r>
+        <w:r>
+          <w:rPr>
+            <w:rStyle w:val="Hyperlink"/>
+            <w:rFonts w:ascii="Times New Roman" w:hAnsi="Times New Roman" w:cs="Times New Roman"/>
+            <w:sz w:val="24"/>
+            <w:szCs w:val="24"/>
+          </w:rPr>
+          <w:t>/2938736</w:t>
+        </w:r>
+      </w:hyperlink>
+      <w:r>
+        <w:rPr>
+          <w:rFonts w:ascii="Times New Roman" w:hAnsi="Times New Roman" w:cs="Times New Roman"/>
+          <w:sz w:val="24"/>
+          <w:szCs w:val="24"/>
+        </w:rPr>
+        <w:t xml:space="preserve">  </w:t>
       </w:r>
     </w:p>
     <w:p>
@@ -51,9 +124,351 @@
           <w:sz w:val="24"/>
           <w:szCs w:val="24"/>
         </w:rPr>
+        <w:t xml:space="preserve">McGuire, M. C., &amp; Olson, M. (1996). The Economics of Autocracy and Majority Rule: The Invisible Hand and the Use of Force. </w:t>
+      </w:r>
+      <w:r>
+        <w:rPr>
+          <w:rFonts w:ascii="Times New Roman" w:hAnsi="Times New Roman" w:cs="Times New Roman"/>
+          <w:i/>
+          <w:iCs/>
+          <w:sz w:val="24"/>
+          <w:szCs w:val="24"/>
+        </w:rPr>
+        <w:t>Journal of Economic Literature</w:t>
+      </w:r>
+      <w:r>
+        <w:rPr>
+          <w:rFonts w:ascii="Times New Roman" w:hAnsi="Times New Roman" w:cs="Times New Roman"/>
+          <w:sz w:val="24"/>
+          <w:szCs w:val="24"/>
+        </w:rPr>
+        <w:t xml:space="preserve">, </w:t>
+      </w:r>
+      <w:r>
+        <w:rPr>
+          <w:rFonts w:ascii="Times New Roman" w:hAnsi="Times New Roman" w:cs="Times New Roman"/>
+          <w:i/>
+          <w:iCs/>
+          <w:sz w:val="24"/>
+          <w:szCs w:val="24"/>
+        </w:rPr>
+        <w:t>34</w:t>
+      </w:r>
+      <w:r>
+        <w:rPr>
+          <w:rFonts w:ascii="Times New Roman" w:hAnsi="Times New Roman" w:cs="Times New Roman"/>
+          <w:sz w:val="24"/>
+          <w:szCs w:val="24"/>
+        </w:rPr>
+        <w:t xml:space="preserve">(1), 72–96. </w:t>
+      </w:r>
+      <w:hyperlink r:id="rId6" w:history="1">
+        <w:r>
+          <w:rPr>
+            <w:rStyle w:val="Hyperlink"/>
+            <w:rFonts w:ascii="Times New Roman" w:hAnsi="Times New Roman" w:cs="Times New Roman"/>
+            <w:sz w:val="24"/>
+            <w:szCs w:val="24"/>
+          </w:rPr>
+          <w:t>http://www.jstor.org/stable/2729410</w:t>
+        </w:r>
+      </w:hyperlink>
+    </w:p>
+    <w:p>
+      <w:pPr>
+        <w:rPr>
+          <w:rFonts w:ascii="Times New Roman" w:hAnsi="Times New Roman" w:cs="Times New Roman"/>
+          <w:sz w:val="24"/>
+          <w:szCs w:val="24"/>
+        </w:rPr>
+      </w:pPr>
+      <w:r>
+        <w:rPr>
+          <w:rFonts w:ascii="Times New Roman" w:hAnsi="Times New Roman" w:cs="Times New Roman"/>
+          <w:sz w:val="24"/>
+          <w:szCs w:val="24"/>
+        </w:rPr>
+        <w:t xml:space="preserve">Kirstein, R., &amp; Voigt, S. (2006). The Violent and the Weak: When Dictators Care about Social Contracts. </w:t>
+      </w:r>
+      <w:r>
+        <w:rPr>
+          <w:rFonts w:ascii="Times New Roman" w:hAnsi="Times New Roman" w:cs="Times New Roman"/>
+          <w:i/>
+          <w:iCs/>
+          <w:sz w:val="24"/>
+          <w:szCs w:val="24"/>
+        </w:rPr>
+        <w:t>The American Journal of Economics and Sociology</w:t>
+      </w:r>
+      <w:r>
+        <w:rPr>
+          <w:rFonts w:ascii="Times New Roman" w:hAnsi="Times New Roman" w:cs="Times New Roman"/>
+          <w:sz w:val="24"/>
+          <w:szCs w:val="24"/>
+        </w:rPr>
+        <w:t xml:space="preserve">, </w:t>
+      </w:r>
+      <w:r>
+        <w:rPr>
+          <w:rFonts w:ascii="Times New Roman" w:hAnsi="Times New Roman" w:cs="Times New Roman"/>
+          <w:i/>
+          <w:iCs/>
+          <w:sz w:val="24"/>
+          <w:szCs w:val="24"/>
+        </w:rPr>
+        <w:t>65</w:t>
+      </w:r>
+      <w:r>
+        <w:rPr>
+          <w:rFonts w:ascii="Times New Roman" w:hAnsi="Times New Roman" w:cs="Times New Roman"/>
+          <w:sz w:val="24"/>
+          <w:szCs w:val="24"/>
+        </w:rPr>
+        <w:t xml:space="preserve">(4), 863–890. </w:t>
+      </w:r>
+      <w:hyperlink r:id="rId7" w:history="1">
+        <w:r>
+          <w:rPr>
+            <w:rStyle w:val="Hyperlink"/>
+            <w:rFonts w:ascii="Times New Roman" w:hAnsi="Times New Roman" w:cs="Times New Roman"/>
+            <w:sz w:val="24"/>
+            <w:szCs w:val="24"/>
+          </w:rPr>
+          <w:t>http://www.jstor.org/stable/27739596</w:t>
+        </w:r>
+      </w:hyperlink>
+      <w:r>
+        <w:rPr>
+          <w:rFonts w:ascii="Times New Roman" w:hAnsi="Times New Roman" w:cs="Times New Roman"/>
+          <w:sz w:val="24"/>
+          <w:szCs w:val="24"/>
+        </w:rPr>
+        <w:t xml:space="preserve"> </w:t>
+      </w:r>
+    </w:p>
+    <w:p>
+      <w:pPr>
+        <w:rPr>
+          <w:rFonts w:ascii="Times New Roman" w:hAnsi="Times New Roman" w:cs="Times New Roman"/>
+          <w:sz w:val="24"/>
+          <w:szCs w:val="24"/>
+        </w:rPr>
+      </w:pPr>
+      <w:r>
+        <w:rPr>
+          <w:rFonts w:ascii="Times New Roman" w:hAnsi="Times New Roman" w:cs="Times New Roman"/>
+          <w:sz w:val="24"/>
+          <w:szCs w:val="24"/>
+        </w:rPr>
+        <w:t xml:space="preserve"> </w:t>
+      </w:r>
+      <w:r>
+        <w:rPr>
+          <w:rFonts w:ascii="Times New Roman" w:hAnsi="Times New Roman" w:cs="Times New Roman"/>
+          <w:sz w:val="24"/>
+          <w:szCs w:val="24"/>
+        </w:rPr>
+        <w:t xml:space="preserve">Moselle, B., &amp; Polak, B. (2001). A Model of a Predatory State. </w:t>
+      </w:r>
+      <w:r>
+        <w:rPr>
+          <w:rFonts w:ascii="Times New Roman" w:hAnsi="Times New Roman" w:cs="Times New Roman"/>
+          <w:i/>
+          <w:iCs/>
+          <w:sz w:val="24"/>
+          <w:szCs w:val="24"/>
+        </w:rPr>
+        <w:t>Journal of Law, Economics, &amp; Organization</w:t>
+      </w:r>
+      <w:r>
+        <w:rPr>
+          <w:rFonts w:ascii="Times New Roman" w:hAnsi="Times New Roman" w:cs="Times New Roman"/>
+          <w:sz w:val="24"/>
+          <w:szCs w:val="24"/>
+        </w:rPr>
+        <w:t xml:space="preserve">, </w:t>
+      </w:r>
+      <w:r>
+        <w:rPr>
+          <w:rFonts w:ascii="Times New Roman" w:hAnsi="Times New Roman" w:cs="Times New Roman"/>
+          <w:i/>
+          <w:iCs/>
+          <w:sz w:val="24"/>
+          <w:szCs w:val="24"/>
+        </w:rPr>
+        <w:t>17</w:t>
+      </w:r>
+      <w:r>
+        <w:rPr>
+          <w:rFonts w:ascii="Times New Roman" w:hAnsi="Times New Roman" w:cs="Times New Roman"/>
+          <w:sz w:val="24"/>
+          <w:szCs w:val="24"/>
+        </w:rPr>
+        <w:t xml:space="preserve">(1), 1–33. </w:t>
+      </w:r>
+      <w:hyperlink r:id="rId8" w:history="1">
+        <w:r>
+          <w:rPr>
+            <w:rStyle w:val="Hyperlink"/>
+            <w:rFonts w:ascii="Times New Roman" w:hAnsi="Times New Roman" w:cs="Times New Roman"/>
+            <w:sz w:val="24"/>
+            <w:szCs w:val="24"/>
+          </w:rPr>
+          <w:t>http://www.jstor.org/stable/3554995</w:t>
+        </w:r>
+      </w:hyperlink>
+      <w:r>
+        <w:rPr>
+          <w:rFonts w:ascii="Times New Roman" w:hAnsi="Times New Roman" w:cs="Times New Roman"/>
+          <w:sz w:val="24"/>
+          <w:szCs w:val="24"/>
+        </w:rPr>
+        <w:t xml:space="preserve"> </w:t>
+      </w:r>
+    </w:p>
+    <w:p>
+      <w:pPr>
+        <w:rPr>
+          <w:rFonts w:ascii="Times New Roman" w:hAnsi="Times New Roman" w:cs="Times New Roman"/>
+          <w:sz w:val="24"/>
+          <w:szCs w:val="24"/>
+        </w:rPr>
+      </w:pPr>
+      <w:r>
+        <w:rPr>
+          <w:rFonts w:ascii="Times New Roman" w:hAnsi="Times New Roman" w:cs="Times New Roman"/>
+          <w:sz w:val="24"/>
+          <w:szCs w:val="24"/>
+        </w:rPr>
+        <w:t xml:space="preserve">Banks, J., Olson, M., &amp; Porter, D. (1997). An Experimental Analysis of the Bandit Problem. </w:t>
+      </w:r>
+      <w:r>
+        <w:rPr>
+          <w:rFonts w:ascii="Times New Roman" w:hAnsi="Times New Roman" w:cs="Times New Roman"/>
+          <w:i/>
+          <w:iCs/>
+          <w:sz w:val="24"/>
+          <w:szCs w:val="24"/>
+        </w:rPr>
+        <w:t>Economic Theory</w:t>
+      </w:r>
+      <w:r>
+        <w:rPr>
+          <w:rFonts w:ascii="Times New Roman" w:hAnsi="Times New Roman" w:cs="Times New Roman"/>
+          <w:sz w:val="24"/>
+          <w:szCs w:val="24"/>
+        </w:rPr>
+        <w:t xml:space="preserve">, </w:t>
+      </w:r>
+      <w:r>
+        <w:rPr>
+          <w:rFonts w:ascii="Times New Roman" w:hAnsi="Times New Roman" w:cs="Times New Roman"/>
+          <w:i/>
+          <w:iCs/>
+          <w:sz w:val="24"/>
+          <w:szCs w:val="24"/>
+        </w:rPr>
+        <w:t>10</w:t>
+      </w:r>
+      <w:r>
+        <w:rPr>
+          <w:rFonts w:ascii="Times New Roman" w:hAnsi="Times New Roman" w:cs="Times New Roman"/>
+          <w:sz w:val="24"/>
+          <w:szCs w:val="24"/>
+        </w:rPr>
+        <w:t xml:space="preserve">(1), 55–77. </w:t>
+      </w:r>
+      <w:hyperlink r:id="rId9" w:history="1">
+        <w:r>
+          <w:rPr>
+            <w:rStyle w:val="Hyperlink"/>
+            <w:rFonts w:ascii="Times New Roman" w:hAnsi="Times New Roman" w:cs="Times New Roman"/>
+            <w:sz w:val="24"/>
+            <w:szCs w:val="24"/>
+          </w:rPr>
+          <w:t>http://www.jstor.org/stable/25055024</w:t>
+        </w:r>
+      </w:hyperlink>
+      <w:r>
+        <w:rPr>
+          <w:rFonts w:ascii="Times New Roman" w:hAnsi="Times New Roman" w:cs="Times New Roman"/>
+          <w:sz w:val="24"/>
+          <w:szCs w:val="24"/>
+        </w:rPr>
+        <w:t xml:space="preserve"> </w:t>
+      </w:r>
+    </w:p>
+    <w:p>
+      <w:pPr>
+        <w:rPr>
+          <w:rFonts w:ascii="Times New Roman" w:hAnsi="Times New Roman" w:cs="Times New Roman"/>
+          <w:sz w:val="24"/>
+          <w:szCs w:val="24"/>
+        </w:rPr>
+      </w:pPr>
+      <w:r>
+        <w:rPr>
+          <w:rFonts w:ascii="Times New Roman" w:hAnsi="Times New Roman" w:cs="Times New Roman"/>
+          <w:sz w:val="24"/>
+          <w:szCs w:val="24"/>
+        </w:rPr>
+        <w:t xml:space="preserve">Young, A.T. What does it take for a roving bandit settle down? Theory and an illustrative history of the Visigoths. Public Choice 168, 75–102 (2016). </w:t>
+      </w:r>
+      <w:hyperlink r:id="rId10" w:history="1">
+        <w:r>
+          <w:rPr>
+            <w:rStyle w:val="Hyperlink"/>
+            <w:rFonts w:ascii="Times New Roman" w:hAnsi="Times New Roman" w:cs="Times New Roman"/>
+            <w:sz w:val="24"/>
+            <w:szCs w:val="24"/>
+          </w:rPr>
+          <w:t>https://doi.org/10.1007/s11127</w:t>
+        </w:r>
+        <w:r>
+          <w:rPr>
+            <w:rStyle w:val="Hyperlink"/>
+            <w:rFonts w:ascii="Times New Roman" w:hAnsi="Times New Roman" w:cs="Times New Roman"/>
+            <w:sz w:val="24"/>
+            <w:szCs w:val="24"/>
+          </w:rPr>
+          <w:t>-</w:t>
+        </w:r>
+        <w:r>
+          <w:rPr>
+            <w:rStyle w:val="Hyperlink"/>
+            <w:rFonts w:ascii="Times New Roman" w:hAnsi="Times New Roman" w:cs="Times New Roman"/>
+            <w:sz w:val="24"/>
+            <w:szCs w:val="24"/>
+          </w:rPr>
+          <w:t>016-0350-7</w:t>
+        </w:r>
+      </w:hyperlink>
+      <w:r>
+        <w:rPr>
+          <w:rFonts w:ascii="Times New Roman" w:hAnsi="Times New Roman" w:cs="Times New Roman"/>
+          <w:sz w:val="24"/>
+          <w:szCs w:val="24"/>
+        </w:rPr>
+        <w:t xml:space="preserve"> </w:t>
+      </w:r>
+    </w:p>
+    <w:p>
+      <w:pPr>
+        <w:rPr>
+          <w:rFonts w:ascii="Times New Roman" w:hAnsi="Times New Roman" w:cs="Times New Roman"/>
+          <w:sz w:val="24"/>
+          <w:szCs w:val="24"/>
+        </w:rPr>
+      </w:pPr>
+      <w:r>
+        <w:rPr>
+          <w:rFonts w:ascii="Times New Roman" w:hAnsi="Times New Roman" w:cs="Times New Roman"/>
+          <w:sz w:val="24"/>
+          <w:szCs w:val="24"/>
+        </w:rPr>
         <w:t xml:space="preserve">Kurrild-Klitgaard, P., Tinggaard Svendsen, G. Rational Bandits: Plunder, Public Goods, and the Vikings. Public Choice 117, 255–272 (2003). </w:t>
       </w:r>
-      <w:hyperlink r:id="rId5" w:history="1">
+      <w:hyperlink r:id="rId11" w:history="1">
         <w:r>
           <w:rPr>
             <w:rStyle w:val="Hyperlink"/>
@@ -85,51 +500,6 @@
     <w:p>
       <w:pPr>
         <w:rPr>
-          <w:rFonts w:ascii="Times New Roman" w:hAnsi="Times New Roman" w:cs="Times New Roman"/>
-          <w:sz w:val="24"/>
-          <w:szCs w:val="24"/>
-        </w:rPr>
-      </w:pPr>
-      <w:r>
-        <w:rPr>
-          <w:rFonts w:ascii="Times New Roman" w:hAnsi="Times New Roman" w:cs="Times New Roman"/>
-          <w:sz w:val="24"/>
-          <w:szCs w:val="24"/>
-        </w:rPr>
-        <w:t>Baker, M. J., &amp; Bulte, E. H. (2010). Kings and Vikings: on the dynamics of competitive agglomeration. Economics of Governance, 11, 207–227.</w:t>
-      </w:r>
-    </w:p>
-    <w:p>
-      <w:pPr>
-        <w:rPr>
-          <w:rFonts w:ascii="Times New Roman" w:hAnsi="Times New Roman" w:cs="Times New Roman"/>
-          <w:sz w:val="24"/>
-          <w:szCs w:val="24"/>
-        </w:rPr>
-      </w:pPr>
-      <w:r>
-        <w:rPr>
-          <w:rFonts w:ascii="Times New Roman" w:hAnsi="Times New Roman" w:cs="Times New Roman"/>
-          <w:sz w:val="24"/>
-          <w:szCs w:val="24"/>
-        </w:rPr>
-        <w:t xml:space="preserve">Carneiro, R. L. (1970). A Theory of the Origin of the State. Science, 169(3947), 733-738. </w:t>
-      </w:r>
-      <w:hyperlink r:id="rId6" w:history="1">
-        <w:r>
-          <w:rPr>
-            <w:rStyle w:val="Hyperlink"/>
-            <w:rFonts w:ascii="Times New Roman" w:hAnsi="Times New Roman" w:cs="Times New Roman"/>
-            <w:sz w:val="24"/>
-            <w:szCs w:val="24"/>
-          </w:rPr>
-          <w:t>https://doi.org/10.1126/science.169.3947.733</w:t>
-        </w:r>
-      </w:hyperlink>
-    </w:p>
-    <w:p>
-      <w:pPr>
-        <w:rPr>
           <w:rFonts w:ascii="Times New Roman" w:eastAsia="Times New Roman" w:hAnsi="Times New Roman" w:cs="Times New Roman"/>
           <w:kern w:val="0"/>
           <w:sz w:val="24"/>
@@ -191,7 +561,7 @@
         </w:rPr>
         <w:t xml:space="preserve">(1/2), 289–309. </w:t>
       </w:r>
-      <w:hyperlink r:id="rId7" w:history="1">
+      <w:hyperlink r:id="rId12" w:history="1">
         <w:r>
           <w:rPr>
             <w:rStyle w:val="Hyperlink"/>
@@ -204,6 +574,17 @@
           <w:t>https://www.jstor.org/stable/48703356</w:t>
         </w:r>
       </w:hyperlink>
+      <w:r>
+        <w:rPr>
+          <w:rStyle w:val="Hyperlink"/>
+          <w:rFonts w:ascii="Times New Roman" w:eastAsia="Times New Roman" w:hAnsi="Times New Roman" w:cs="Times New Roman"/>
+          <w:kern w:val="0"/>
+          <w:sz w:val="24"/>
+          <w:szCs w:val="24"/>
+          <w14:ligatures w14:val="none"/>
+        </w:rPr>
+        <w:t xml:space="preserve"> </w:t>
+      </w:r>
     </w:p>
     <w:p>
       <w:pPr>
@@ -215,106 +596,51 @@
           <w14:ligatures w14:val="none"/>
         </w:rPr>
       </w:pPr>
-      <w:r>
-        <w:rPr>
-          <w:rFonts w:ascii="Times New Roman" w:eastAsia="Times New Roman" w:hAnsi="Times New Roman" w:cs="Times New Roman"/>
-          <w:kern w:val="0"/>
-          <w:sz w:val="24"/>
-          <w:szCs w:val="24"/>
-          <w14:ligatures w14:val="none"/>
-        </w:rPr>
-        <w:t>Höijer, R. (2004), Theft by Bandits and Taxation by Kings: A Critique of Mancur Olson on State-Formation. Political Studies Review, 2: 24-38. https://doi.org/10.1111/j.1478-9299.2004.00002.x</w:t>
-      </w:r>
-    </w:p>
-    <w:p>
-      <w:pPr>
-        <w:rPr>
-          <w:rFonts w:ascii="Times New Roman" w:hAnsi="Times New Roman" w:cs="Times New Roman"/>
-          <w:sz w:val="24"/>
-          <w:szCs w:val="24"/>
-        </w:rPr>
-      </w:pPr>
-      <w:r>
-        <w:rPr>
-          <w:rFonts w:ascii="Times New Roman" w:eastAsia="Times New Roman" w:hAnsi="Times New Roman" w:cs="Times New Roman"/>
-          <w:kern w:val="0"/>
-          <w:sz w:val="24"/>
-          <w:szCs w:val="24"/>
-          <w14:ligatures w14:val="none"/>
-        </w:rPr>
-        <w:t>Robert Nozick</w:t>
-      </w:r>
-      <w:r>
-        <w:rPr>
-          <w:rFonts w:ascii="Times New Roman" w:eastAsia="Times New Roman" w:hAnsi="Times New Roman" w:cs="Times New Roman"/>
-          <w:kern w:val="0"/>
-          <w:sz w:val="24"/>
-          <w:szCs w:val="24"/>
-          <w14:ligatures w14:val="none"/>
-        </w:rPr>
-        <w:t>.</w:t>
-      </w:r>
-      <w:r>
-        <w:rPr>
-          <w:rFonts w:ascii="Times New Roman" w:eastAsia="Times New Roman" w:hAnsi="Times New Roman" w:cs="Times New Roman"/>
-          <w:kern w:val="0"/>
-          <w:sz w:val="24"/>
-          <w:szCs w:val="24"/>
-          <w14:ligatures w14:val="none"/>
-        </w:rPr>
-        <w:t xml:space="preserve"> </w:t>
-      </w:r>
-      <w:r>
-        <w:rPr>
-          <w:rFonts w:ascii="Times New Roman" w:hAnsi="Times New Roman" w:cs="Times New Roman"/>
-          <w:sz w:val="24"/>
-          <w:szCs w:val="24"/>
-        </w:rPr>
-        <w:t>Anarchy, State, and Utopia</w:t>
-      </w:r>
-    </w:p>
-    <w:p>
-      <w:pPr>
-        <w:rPr>
-          <w:rFonts w:ascii="Times New Roman" w:eastAsia="Times New Roman" w:hAnsi="Times New Roman" w:cs="Times New Roman"/>
-          <w:kern w:val="0"/>
-          <w:sz w:val="24"/>
-          <w:szCs w:val="24"/>
-          <w14:ligatures w14:val="none"/>
-        </w:rPr>
-      </w:pPr>
-      <w:r>
-        <w:rPr>
-          <w:rFonts w:ascii="Times New Roman" w:eastAsia="Times New Roman" w:hAnsi="Times New Roman" w:cs="Times New Roman"/>
-          <w:kern w:val="0"/>
-          <w:sz w:val="24"/>
-          <w:szCs w:val="24"/>
-          <w14:ligatures w14:val="none"/>
-        </w:rPr>
-        <w:t>Bessley, T., &amp; Persson, T. (2009). The origins of state capacity: Property rights, taxation, and politics. American Economic Review, 99, 1218–1244.</w:t>
-      </w:r>
-    </w:p>
-    <w:p>
-      <w:pPr>
-        <w:rPr>
-          <w:rFonts w:ascii="Times New Roman" w:eastAsia="Times New Roman" w:hAnsi="Times New Roman" w:cs="Times New Roman"/>
-          <w:kern w:val="0"/>
-          <w:sz w:val="24"/>
-          <w:szCs w:val="24"/>
-          <w14:ligatures w14:val="none"/>
-        </w:rPr>
-      </w:pPr>
-      <w:r>
-        <w:rPr>
-          <w:rFonts w:ascii="Times New Roman" w:eastAsia="Times New Roman" w:hAnsi="Times New Roman" w:cs="Times New Roman"/>
-          <w:kern w:val="0"/>
-          <w:sz w:val="24"/>
-          <w:szCs w:val="24"/>
-          <w14:ligatures w14:val="none"/>
-        </w:rPr>
-        <w:t xml:space="preserve">Bó, E. D., Hernández, P., &amp; Mazzuca, S. (2015). The paradox of civilization: Pre-institutional sources of security and prosperity. NBER Working Paper. </w:t>
-      </w:r>
-      <w:hyperlink r:id="rId8" w:history="1">
+      <w:proofErr w:type="spellStart"/>
+      <w:r>
+        <w:rPr>
+          <w:rFonts w:ascii="Times New Roman" w:eastAsia="Times New Roman" w:hAnsi="Times New Roman" w:cs="Times New Roman"/>
+          <w:kern w:val="0"/>
+          <w:sz w:val="24"/>
+          <w:szCs w:val="24"/>
+          <w14:ligatures w14:val="none"/>
+        </w:rPr>
+        <w:t>Höijer</w:t>
+      </w:r>
+      <w:proofErr w:type="spellEnd"/>
+      <w:r>
+        <w:rPr>
+          <w:rFonts w:ascii="Times New Roman" w:eastAsia="Times New Roman" w:hAnsi="Times New Roman" w:cs="Times New Roman"/>
+          <w:kern w:val="0"/>
+          <w:sz w:val="24"/>
+          <w:szCs w:val="24"/>
+          <w14:ligatures w14:val="none"/>
+        </w:rPr>
+        <w:t xml:space="preserve">, R. (2004), Theft by Bandits and Taxation by Kings: A Critique of </w:t>
+      </w:r>
+      <w:proofErr w:type="spellStart"/>
+      <w:r>
+        <w:rPr>
+          <w:rFonts w:ascii="Times New Roman" w:eastAsia="Times New Roman" w:hAnsi="Times New Roman" w:cs="Times New Roman"/>
+          <w:kern w:val="0"/>
+          <w:sz w:val="24"/>
+          <w:szCs w:val="24"/>
+          <w14:ligatures w14:val="none"/>
+        </w:rPr>
+        <w:t>Mancur</w:t>
+      </w:r>
+      <w:proofErr w:type="spellEnd"/>
+      <w:r>
+        <w:rPr>
+          <w:rFonts w:ascii="Times New Roman" w:eastAsia="Times New Roman" w:hAnsi="Times New Roman" w:cs="Times New Roman"/>
+          <w:kern w:val="0"/>
+          <w:sz w:val="24"/>
+          <w:szCs w:val="24"/>
+          <w14:ligatures w14:val="none"/>
+        </w:rPr>
+        <w:t xml:space="preserve"> Olson on State-Formation. Political Studies Review, 2: 24-38. </w:t>
+      </w:r>
+      <w:hyperlink r:id="rId13" w:history="1">
         <w:r>
           <w:rPr>
             <w:rStyle w:val="Hyperlink"/>
@@ -324,7 +650,29 @@
             <w:szCs w:val="24"/>
             <w14:ligatures w14:val="none"/>
           </w:rPr>
-          <w:t>http://www.nber.org/papers/w21829</w:t>
+          <w:t>https://doi.org/10.1111/j.1478-9299.2004.000</w:t>
+        </w:r>
+        <w:r>
+          <w:rPr>
+            <w:rStyle w:val="Hyperlink"/>
+            <w:rFonts w:ascii="Times New Roman" w:eastAsia="Times New Roman" w:hAnsi="Times New Roman" w:cs="Times New Roman"/>
+            <w:kern w:val="0"/>
+            <w:sz w:val="24"/>
+            <w:szCs w:val="24"/>
+            <w14:ligatures w14:val="none"/>
+          </w:rPr>
+          <w:t>0</w:t>
+        </w:r>
+        <w:r>
+          <w:rPr>
+            <w:rStyle w:val="Hyperlink"/>
+            <w:rFonts w:ascii="Times New Roman" w:eastAsia="Times New Roman" w:hAnsi="Times New Roman" w:cs="Times New Roman"/>
+            <w:kern w:val="0"/>
+            <w:sz w:val="24"/>
+            <w:szCs w:val="24"/>
+            <w14:ligatures w14:val="none"/>
+          </w:rPr>
+          <w:t>2.x</w:t>
         </w:r>
       </w:hyperlink>
       <w:r>
@@ -335,28 +683,54 @@
           <w:szCs w:val="24"/>
           <w14:ligatures w14:val="none"/>
         </w:rPr>
-        <w:t>.</w:t>
+        <w:t xml:space="preserve"> </w:t>
       </w:r>
     </w:p>
     <w:p>
       <w:pPr>
         <w:rPr>
-          <w:rFonts w:ascii="Times New Roman" w:eastAsia="Times New Roman" w:hAnsi="Times New Roman" w:cs="Times New Roman"/>
-          <w:kern w:val="0"/>
-          <w:sz w:val="24"/>
-          <w:szCs w:val="24"/>
-          <w14:ligatures w14:val="none"/>
-        </w:rPr>
-      </w:pPr>
-      <w:r>
-        <w:rPr>
-          <w:rFonts w:ascii="Times New Roman" w:eastAsia="Times New Roman" w:hAnsi="Times New Roman" w:cs="Times New Roman"/>
-          <w:kern w:val="0"/>
-          <w:sz w:val="24"/>
-          <w:szCs w:val="24"/>
-          <w14:ligatures w14:val="none"/>
-        </w:rPr>
-        <w:t>Caldara, M. A. (2013). The origins of the state as a stationary bandit. Working Paper. http://www.theihs.org/academic/wp-content/uploads/2013/07/Michael-Caldara-Paper.pdf.</w:t>
+          <w:rFonts w:ascii="Times New Roman" w:hAnsi="Times New Roman" w:cs="Times New Roman"/>
+          <w:sz w:val="24"/>
+          <w:szCs w:val="24"/>
+        </w:rPr>
+      </w:pPr>
+      <w:r>
+        <w:rPr>
+          <w:rFonts w:ascii="Times New Roman" w:eastAsia="Times New Roman" w:hAnsi="Times New Roman" w:cs="Times New Roman"/>
+          <w:kern w:val="0"/>
+          <w:sz w:val="24"/>
+          <w:szCs w:val="24"/>
+          <w14:ligatures w14:val="none"/>
+        </w:rPr>
+        <w:t>Robert Nozick</w:t>
+      </w:r>
+      <w:r>
+        <w:rPr>
+          <w:rFonts w:ascii="Times New Roman" w:eastAsia="Times New Roman" w:hAnsi="Times New Roman" w:cs="Times New Roman"/>
+          <w:kern w:val="0"/>
+          <w:sz w:val="24"/>
+          <w:szCs w:val="24"/>
+          <w14:ligatures w14:val="none"/>
+        </w:rPr>
+        <w:t>.</w:t>
+      </w:r>
+      <w:r>
+        <w:rPr>
+          <w:rFonts w:ascii="Times New Roman" w:eastAsia="Times New Roman" w:hAnsi="Times New Roman" w:cs="Times New Roman"/>
+          <w:kern w:val="0"/>
+          <w:sz w:val="24"/>
+          <w:szCs w:val="24"/>
+          <w14:ligatures w14:val="none"/>
+        </w:rPr>
+        <w:t xml:space="preserve"> </w:t>
+      </w:r>
+      <w:r>
+        <w:rPr>
+          <w:rFonts w:ascii="Times New Roman" w:hAnsi="Times New Roman" w:cs="Times New Roman"/>
+          <w:sz w:val="24"/>
+          <w:szCs w:val="24"/>
+        </w:rPr>
+        <w:t>Anarchy, State, and Utopia</w:t>
       </w:r>
     </w:p>
     <w:p>
@@ -369,15 +743,27 @@
           <w14:ligatures w14:val="none"/>
         </w:rPr>
       </w:pPr>
-      <w:r>
-        <w:rPr>
-          <w:rFonts w:ascii="Times New Roman" w:eastAsia="Times New Roman" w:hAnsi="Times New Roman" w:cs="Times New Roman"/>
-          <w:kern w:val="0"/>
-          <w:sz w:val="24"/>
-          <w:szCs w:val="24"/>
-          <w14:ligatures w14:val="none"/>
-        </w:rPr>
-        <w:t>Leeson, P. T. (2007a). Efficient anarchy. Public Choice, 130, 41–53.</w:t>
+      <w:proofErr w:type="spellStart"/>
+      <w:r>
+        <w:rPr>
+          <w:rFonts w:ascii="Times New Roman" w:eastAsia="Times New Roman" w:hAnsi="Times New Roman" w:cs="Times New Roman"/>
+          <w:kern w:val="0"/>
+          <w:sz w:val="24"/>
+          <w:szCs w:val="24"/>
+          <w14:ligatures w14:val="none"/>
+        </w:rPr>
+        <w:t>Bessley</w:t>
+      </w:r>
+      <w:proofErr w:type="spellEnd"/>
+      <w:r>
+        <w:rPr>
+          <w:rFonts w:ascii="Times New Roman" w:eastAsia="Times New Roman" w:hAnsi="Times New Roman" w:cs="Times New Roman"/>
+          <w:kern w:val="0"/>
+          <w:sz w:val="24"/>
+          <w:szCs w:val="24"/>
+          <w14:ligatures w14:val="none"/>
+        </w:rPr>
+        <w:t>, T., &amp; Persson, T. (2009). The origins of state capacity: Property rights, taxation, and politics. American Economic Review, 99, 1218–1244.</w:t>
       </w:r>
     </w:p>
     <w:p>
@@ -390,22 +776,611 @@
           <w14:ligatures w14:val="none"/>
         </w:rPr>
       </w:pPr>
+      <w:proofErr w:type="spellStart"/>
+      <w:r>
+        <w:rPr>
+          <w:rFonts w:ascii="Times New Roman" w:eastAsia="Times New Roman" w:hAnsi="Times New Roman" w:cs="Times New Roman"/>
+          <w:kern w:val="0"/>
+          <w:sz w:val="24"/>
+          <w:szCs w:val="24"/>
+          <w14:ligatures w14:val="none"/>
+        </w:rPr>
+        <w:t>Bó</w:t>
+      </w:r>
+      <w:proofErr w:type="spellEnd"/>
+      <w:r>
+        <w:rPr>
+          <w:rFonts w:ascii="Times New Roman" w:eastAsia="Times New Roman" w:hAnsi="Times New Roman" w:cs="Times New Roman"/>
+          <w:kern w:val="0"/>
+          <w:sz w:val="24"/>
+          <w:szCs w:val="24"/>
+          <w14:ligatures w14:val="none"/>
+        </w:rPr>
+        <w:t xml:space="preserve">, E. D., Hernández, P., &amp; Mazzuca, S. (2015). The paradox of civilization: Pre-institutional sources of security and prosperity. NBER Working Paper. </w:t>
+      </w:r>
+      <w:hyperlink r:id="rId14" w:history="1">
+        <w:r>
+          <w:rPr>
+            <w:rStyle w:val="Hyperlink"/>
+            <w:rFonts w:ascii="Times New Roman" w:eastAsia="Times New Roman" w:hAnsi="Times New Roman" w:cs="Times New Roman"/>
+            <w:kern w:val="0"/>
+            <w:sz w:val="24"/>
+            <w:szCs w:val="24"/>
+            <w14:ligatures w14:val="none"/>
+          </w:rPr>
+          <w:t>http://ww</w:t>
+        </w:r>
+        <w:r>
+          <w:rPr>
+            <w:rStyle w:val="Hyperlink"/>
+            <w:rFonts w:ascii="Times New Roman" w:eastAsia="Times New Roman" w:hAnsi="Times New Roman" w:cs="Times New Roman"/>
+            <w:kern w:val="0"/>
+            <w:sz w:val="24"/>
+            <w:szCs w:val="24"/>
+            <w14:ligatures w14:val="none"/>
+          </w:rPr>
+          <w:t>w</w:t>
+        </w:r>
+        <w:r>
+          <w:rPr>
+            <w:rStyle w:val="Hyperlink"/>
+            <w:rFonts w:ascii="Times New Roman" w:eastAsia="Times New Roman" w:hAnsi="Times New Roman" w:cs="Times New Roman"/>
+            <w:kern w:val="0"/>
+            <w:sz w:val="24"/>
+            <w:szCs w:val="24"/>
+            <w14:ligatures w14:val="none"/>
+          </w:rPr>
+          <w:t>.n</w:t>
+        </w:r>
+        <w:r>
+          <w:rPr>
+            <w:rStyle w:val="Hyperlink"/>
+            <w:rFonts w:ascii="Times New Roman" w:eastAsia="Times New Roman" w:hAnsi="Times New Roman" w:cs="Times New Roman"/>
+            <w:kern w:val="0"/>
+            <w:sz w:val="24"/>
+            <w:szCs w:val="24"/>
+            <w14:ligatures w14:val="none"/>
+          </w:rPr>
+          <w:t>b</w:t>
+        </w:r>
+        <w:r>
+          <w:rPr>
+            <w:rStyle w:val="Hyperlink"/>
+            <w:rFonts w:ascii="Times New Roman" w:eastAsia="Times New Roman" w:hAnsi="Times New Roman" w:cs="Times New Roman"/>
+            <w:kern w:val="0"/>
+            <w:sz w:val="24"/>
+            <w:szCs w:val="24"/>
+            <w14:ligatures w14:val="none"/>
+          </w:rPr>
+          <w:t>er.org/papers/w21829</w:t>
+        </w:r>
+      </w:hyperlink>
+      <w:r>
+        <w:rPr>
+          <w:rFonts w:ascii="Times New Roman" w:eastAsia="Times New Roman" w:hAnsi="Times New Roman" w:cs="Times New Roman"/>
+          <w:kern w:val="0"/>
+          <w:sz w:val="24"/>
+          <w:szCs w:val="24"/>
+          <w14:ligatures w14:val="none"/>
+        </w:rPr>
+        <w:t>.</w:t>
+      </w:r>
     </w:p>
     <w:p>
       <w:pPr>
         <w:rPr>
-          <w:rFonts w:ascii="Times New Roman" w:hAnsi="Times New Roman" w:cs="Times New Roman"/>
-          <w:sz w:val="24"/>
-          <w:szCs w:val="24"/>
-        </w:rPr>
-      </w:pPr>
+          <w:rFonts w:ascii="Times New Roman" w:eastAsia="Times New Roman" w:hAnsi="Times New Roman" w:cs="Times New Roman"/>
+          <w:kern w:val="0"/>
+          <w:sz w:val="24"/>
+          <w:szCs w:val="24"/>
+          <w14:ligatures w14:val="none"/>
+        </w:rPr>
+      </w:pPr>
+      <w:r>
+        <w:rPr>
+          <w:rFonts w:ascii="Times New Roman" w:eastAsia="Times New Roman" w:hAnsi="Times New Roman" w:cs="Times New Roman"/>
+          <w:kern w:val="0"/>
+          <w:sz w:val="24"/>
+          <w:szCs w:val="24"/>
+          <w14:ligatures w14:val="none"/>
+        </w:rPr>
+        <w:t>Leeson, P. T. (2007a). Efficient anarchy. Public Choice, 130, 41–53.</w:t>
+      </w:r>
     </w:p>
     <w:p>
       <w:pPr>
         <w:rPr>
-          <w:rFonts w:ascii="Times New Roman" w:hAnsi="Times New Roman" w:cs="Times New Roman"/>
-          <w:sz w:val="24"/>
-          <w:szCs w:val="24"/>
+          <w:rFonts w:ascii="Times New Roman" w:eastAsia="Times New Roman" w:hAnsi="Times New Roman" w:cs="Times New Roman"/>
+          <w:kern w:val="0"/>
+          <w:sz w:val="24"/>
+          <w:szCs w:val="24"/>
+          <w14:ligatures w14:val="none"/>
+        </w:rPr>
+      </w:pPr>
+      <w:r>
+        <w:rPr>
+          <w:rFonts w:ascii="Times New Roman" w:eastAsia="Times New Roman" w:hAnsi="Times New Roman" w:cs="Times New Roman"/>
+          <w:kern w:val="0"/>
+          <w:sz w:val="24"/>
+          <w:szCs w:val="24"/>
+          <w14:ligatures w14:val="none"/>
+        </w:rPr>
+        <w:t xml:space="preserve">Epstein, J. M., &amp; Axtell, R. (1996). </w:t>
+      </w:r>
+      <w:r>
+        <w:rPr>
+          <w:rFonts w:ascii="Times New Roman" w:eastAsia="Times New Roman" w:hAnsi="Times New Roman" w:cs="Times New Roman"/>
+          <w:i/>
+          <w:iCs/>
+          <w:kern w:val="0"/>
+          <w:sz w:val="24"/>
+          <w:szCs w:val="24"/>
+          <w14:ligatures w14:val="none"/>
+        </w:rPr>
+        <w:t>Growing Artificial Societies: Social Science from the Bottom Up.</w:t>
+      </w:r>
+      <w:r>
+        <w:rPr>
+          <w:rFonts w:ascii="Times New Roman" w:eastAsia="Times New Roman" w:hAnsi="Times New Roman" w:cs="Times New Roman"/>
+          <w:kern w:val="0"/>
+          <w:sz w:val="24"/>
+          <w:szCs w:val="24"/>
+          <w14:ligatures w14:val="none"/>
+        </w:rPr>
+        <w:t xml:space="preserve"> Brookings Institution Press.</w:t>
+      </w:r>
+    </w:p>
+    <w:p>
+      <w:pPr>
+        <w:rPr>
+          <w:rFonts w:ascii="Times New Roman" w:eastAsia="Times New Roman" w:hAnsi="Times New Roman" w:cs="Times New Roman"/>
+          <w:kern w:val="0"/>
+          <w:sz w:val="24"/>
+          <w:szCs w:val="24"/>
+          <w14:ligatures w14:val="none"/>
+        </w:rPr>
+      </w:pPr>
+      <w:r>
+        <w:rPr>
+          <w:rFonts w:ascii="Times New Roman" w:eastAsia="Times New Roman" w:hAnsi="Times New Roman" w:cs="Times New Roman"/>
+          <w:kern w:val="0"/>
+          <w:sz w:val="24"/>
+          <w:szCs w:val="24"/>
+          <w14:ligatures w14:val="none"/>
+        </w:rPr>
+        <w:t xml:space="preserve">Axtell, R. L., Epstein, J. M., Dean, J. S., </w:t>
+      </w:r>
+      <w:proofErr w:type="spellStart"/>
+      <w:r>
+        <w:rPr>
+          <w:rFonts w:ascii="Times New Roman" w:eastAsia="Times New Roman" w:hAnsi="Times New Roman" w:cs="Times New Roman"/>
+          <w:kern w:val="0"/>
+          <w:sz w:val="24"/>
+          <w:szCs w:val="24"/>
+          <w14:ligatures w14:val="none"/>
+        </w:rPr>
+        <w:t>Gumerman</w:t>
+      </w:r>
+      <w:proofErr w:type="spellEnd"/>
+      <w:r>
+        <w:rPr>
+          <w:rFonts w:ascii="Times New Roman" w:eastAsia="Times New Roman" w:hAnsi="Times New Roman" w:cs="Times New Roman"/>
+          <w:kern w:val="0"/>
+          <w:sz w:val="24"/>
+          <w:szCs w:val="24"/>
+          <w14:ligatures w14:val="none"/>
+        </w:rPr>
+        <w:t xml:space="preserve">, G. J., Swedlund, A. C., </w:t>
+      </w:r>
+      <w:proofErr w:type="spellStart"/>
+      <w:r>
+        <w:rPr>
+          <w:rFonts w:ascii="Times New Roman" w:eastAsia="Times New Roman" w:hAnsi="Times New Roman" w:cs="Times New Roman"/>
+          <w:kern w:val="0"/>
+          <w:sz w:val="24"/>
+          <w:szCs w:val="24"/>
+          <w14:ligatures w14:val="none"/>
+        </w:rPr>
+        <w:t>Harburger</w:t>
+      </w:r>
+      <w:proofErr w:type="spellEnd"/>
+      <w:r>
+        <w:rPr>
+          <w:rFonts w:ascii="Times New Roman" w:eastAsia="Times New Roman" w:hAnsi="Times New Roman" w:cs="Times New Roman"/>
+          <w:kern w:val="0"/>
+          <w:sz w:val="24"/>
+          <w:szCs w:val="24"/>
+          <w14:ligatures w14:val="none"/>
+        </w:rPr>
+        <w:t xml:space="preserve">, J., Chakravarty, S., Hammond, R., Parker, J., &amp; Parker, M. (2002). Population growth and collapse </w:t>
+      </w:r>
+      <w:r>
+        <w:rPr>
+          <w:rFonts w:ascii="Times New Roman" w:eastAsia="Times New Roman" w:hAnsi="Times New Roman" w:cs="Times New Roman"/>
+          <w:kern w:val="0"/>
+          <w:sz w:val="24"/>
+          <w:szCs w:val="24"/>
+          <w14:ligatures w14:val="none"/>
+        </w:rPr>
+        <w:lastRenderedPageBreak/>
+        <w:t xml:space="preserve">in a multiagent model of the Kayenta Anasazi in Long House Valley. </w:t>
+      </w:r>
+      <w:r>
+        <w:rPr>
+          <w:rFonts w:ascii="Times New Roman" w:eastAsia="Times New Roman" w:hAnsi="Times New Roman" w:cs="Times New Roman"/>
+          <w:i/>
+          <w:iCs/>
+          <w:kern w:val="0"/>
+          <w:sz w:val="24"/>
+          <w:szCs w:val="24"/>
+          <w14:ligatures w14:val="none"/>
+        </w:rPr>
+        <w:t>Proceedings of the National Academy of Sciences, 99</w:t>
+      </w:r>
+      <w:r>
+        <w:rPr>
+          <w:rFonts w:ascii="Times New Roman" w:eastAsia="Times New Roman" w:hAnsi="Times New Roman" w:cs="Times New Roman"/>
+          <w:kern w:val="0"/>
+          <w:sz w:val="24"/>
+          <w:szCs w:val="24"/>
+          <w14:ligatures w14:val="none"/>
+        </w:rPr>
+        <w:t xml:space="preserve">(suppl_3), 7275-7279. </w:t>
+      </w:r>
+      <w:hyperlink r:id="rId15" w:tgtFrame="_new" w:history="1">
+        <w:r>
+          <w:rPr>
+            <w:rStyle w:val="Hyperlink"/>
+            <w:rFonts w:ascii="Times New Roman" w:eastAsia="Times New Roman" w:hAnsi="Times New Roman" w:cs="Times New Roman"/>
+            <w:kern w:val="0"/>
+            <w:sz w:val="24"/>
+            <w:szCs w:val="24"/>
+            <w14:ligatures w14:val="none"/>
+          </w:rPr>
+          <w:t>https://doi.org/10.1073/pnas.092080799</w:t>
+        </w:r>
+      </w:hyperlink>
+    </w:p>
+    <w:p>
+      <w:pPr>
+        <w:rPr>
+          <w:rFonts w:ascii="Times New Roman" w:eastAsia="Times New Roman" w:hAnsi="Times New Roman" w:cs="Times New Roman"/>
+          <w:kern w:val="0"/>
+          <w:sz w:val="24"/>
+          <w:szCs w:val="24"/>
+          <w14:ligatures w14:val="none"/>
+        </w:rPr>
+      </w:pPr>
+      <w:proofErr w:type="spellStart"/>
+      <w:r>
+        <w:rPr>
+          <w:rFonts w:ascii="Times New Roman" w:eastAsia="Times New Roman" w:hAnsi="Times New Roman" w:cs="Times New Roman"/>
+          <w:kern w:val="0"/>
+          <w:sz w:val="24"/>
+          <w:szCs w:val="24"/>
+          <w14:ligatures w14:val="none"/>
+        </w:rPr>
+        <w:t>Marucco</w:t>
+      </w:r>
+      <w:proofErr w:type="spellEnd"/>
+      <w:r>
+        <w:rPr>
+          <w:rFonts w:ascii="Times New Roman" w:eastAsia="Times New Roman" w:hAnsi="Times New Roman" w:cs="Times New Roman"/>
+          <w:kern w:val="0"/>
+          <w:sz w:val="24"/>
+          <w:szCs w:val="24"/>
+          <w14:ligatures w14:val="none"/>
+        </w:rPr>
+        <w:t xml:space="preserve">, F., &amp; </w:t>
+      </w:r>
+      <w:proofErr w:type="spellStart"/>
+      <w:r>
+        <w:rPr>
+          <w:rFonts w:ascii="Times New Roman" w:eastAsia="Times New Roman" w:hAnsi="Times New Roman" w:cs="Times New Roman"/>
+          <w:kern w:val="0"/>
+          <w:sz w:val="24"/>
+          <w:szCs w:val="24"/>
+          <w14:ligatures w14:val="none"/>
+        </w:rPr>
+        <w:t>Mclntire</w:t>
+      </w:r>
+      <w:proofErr w:type="spellEnd"/>
+      <w:r>
+        <w:rPr>
+          <w:rFonts w:ascii="Times New Roman" w:eastAsia="Times New Roman" w:hAnsi="Times New Roman" w:cs="Times New Roman"/>
+          <w:kern w:val="0"/>
+          <w:sz w:val="24"/>
+          <w:szCs w:val="24"/>
+          <w14:ligatures w14:val="none"/>
+        </w:rPr>
+        <w:t xml:space="preserve">, E. J. B. (2010). Predicting </w:t>
+      </w:r>
+      <w:proofErr w:type="spellStart"/>
+      <w:r>
+        <w:rPr>
+          <w:rFonts w:ascii="Times New Roman" w:eastAsia="Times New Roman" w:hAnsi="Times New Roman" w:cs="Times New Roman"/>
+          <w:kern w:val="0"/>
+          <w:sz w:val="24"/>
+          <w:szCs w:val="24"/>
+          <w14:ligatures w14:val="none"/>
+        </w:rPr>
+        <w:t>spatio</w:t>
+      </w:r>
+      <w:proofErr w:type="spellEnd"/>
+      <w:r>
+        <w:rPr>
+          <w:rFonts w:ascii="Times New Roman" w:eastAsia="Times New Roman" w:hAnsi="Times New Roman" w:cs="Times New Roman"/>
+          <w:kern w:val="0"/>
+          <w:sz w:val="24"/>
+          <w:szCs w:val="24"/>
+          <w14:ligatures w14:val="none"/>
+        </w:rPr>
+        <w:t xml:space="preserve">-temporal recolonization of large carnivore populations and livestock depredation risk: wolves in the Italian Alps. </w:t>
+      </w:r>
+      <w:r>
+        <w:rPr>
+          <w:rFonts w:ascii="Times New Roman" w:eastAsia="Times New Roman" w:hAnsi="Times New Roman" w:cs="Times New Roman"/>
+          <w:i/>
+          <w:iCs/>
+          <w:kern w:val="0"/>
+          <w:sz w:val="24"/>
+          <w:szCs w:val="24"/>
+          <w14:ligatures w14:val="none"/>
+        </w:rPr>
+        <w:t>Journal of Applied Ecology</w:t>
+      </w:r>
+      <w:r>
+        <w:rPr>
+          <w:rFonts w:ascii="Times New Roman" w:eastAsia="Times New Roman" w:hAnsi="Times New Roman" w:cs="Times New Roman"/>
+          <w:kern w:val="0"/>
+          <w:sz w:val="24"/>
+          <w:szCs w:val="24"/>
+          <w14:ligatures w14:val="none"/>
+        </w:rPr>
+        <w:t xml:space="preserve">, </w:t>
+      </w:r>
+      <w:r>
+        <w:rPr>
+          <w:rFonts w:ascii="Times New Roman" w:eastAsia="Times New Roman" w:hAnsi="Times New Roman" w:cs="Times New Roman"/>
+          <w:i/>
+          <w:iCs/>
+          <w:kern w:val="0"/>
+          <w:sz w:val="24"/>
+          <w:szCs w:val="24"/>
+          <w14:ligatures w14:val="none"/>
+        </w:rPr>
+        <w:t>47</w:t>
+      </w:r>
+      <w:r>
+        <w:rPr>
+          <w:rFonts w:ascii="Times New Roman" w:eastAsia="Times New Roman" w:hAnsi="Times New Roman" w:cs="Times New Roman"/>
+          <w:kern w:val="0"/>
+          <w:sz w:val="24"/>
+          <w:szCs w:val="24"/>
+          <w14:ligatures w14:val="none"/>
+        </w:rPr>
+        <w:t xml:space="preserve">(4), 789–798. </w:t>
+      </w:r>
+      <w:hyperlink r:id="rId16" w:history="1">
+        <w:r>
+          <w:rPr>
+            <w:rStyle w:val="Hyperlink"/>
+            <w:rFonts w:ascii="Times New Roman" w:eastAsia="Times New Roman" w:hAnsi="Times New Roman" w:cs="Times New Roman"/>
+            <w:kern w:val="0"/>
+            <w:sz w:val="24"/>
+            <w:szCs w:val="24"/>
+            <w14:ligatures w14:val="none"/>
+          </w:rPr>
+          <w:t>http://www.jstor.org/stable/40835697</w:t>
+        </w:r>
+      </w:hyperlink>
+    </w:p>
+    <w:p>
+      <w:pPr>
+        <w:rPr>
+          <w:rFonts w:ascii="Times New Roman" w:eastAsia="Times New Roman" w:hAnsi="Times New Roman" w:cs="Times New Roman"/>
+          <w:kern w:val="0"/>
+          <w:sz w:val="24"/>
+          <w:szCs w:val="24"/>
+          <w14:ligatures w14:val="none"/>
+        </w:rPr>
+      </w:pPr>
+      <w:r>
+        <w:rPr>
+          <w:rFonts w:ascii="Times New Roman" w:eastAsia="Times New Roman" w:hAnsi="Times New Roman" w:cs="Times New Roman"/>
+          <w:kern w:val="0"/>
+          <w:sz w:val="24"/>
+          <w:szCs w:val="24"/>
+          <w14:ligatures w14:val="none"/>
+        </w:rPr>
+        <w:t xml:space="preserve">Husnain, M., &amp; Shafi, N. (2021). An extension to wolf sheep predation (docked hybrid) agent-based model in </w:t>
+      </w:r>
+      <w:proofErr w:type="spellStart"/>
+      <w:r>
+        <w:rPr>
+          <w:rFonts w:ascii="Times New Roman" w:eastAsia="Times New Roman" w:hAnsi="Times New Roman" w:cs="Times New Roman"/>
+          <w:kern w:val="0"/>
+          <w:sz w:val="24"/>
+          <w:szCs w:val="24"/>
+          <w14:ligatures w14:val="none"/>
+        </w:rPr>
+        <w:t>NetLogo</w:t>
+      </w:r>
+      <w:proofErr w:type="spellEnd"/>
+      <w:r>
+        <w:rPr>
+          <w:rFonts w:ascii="Times New Roman" w:eastAsia="Times New Roman" w:hAnsi="Times New Roman" w:cs="Times New Roman"/>
+          <w:kern w:val="0"/>
+          <w:sz w:val="24"/>
+          <w:szCs w:val="24"/>
+          <w14:ligatures w14:val="none"/>
+        </w:rPr>
+        <w:t xml:space="preserve">. </w:t>
+      </w:r>
+      <w:r>
+        <w:rPr>
+          <w:rFonts w:ascii="Times New Roman" w:eastAsia="Times New Roman" w:hAnsi="Times New Roman" w:cs="Times New Roman"/>
+          <w:i/>
+          <w:iCs/>
+          <w:kern w:val="0"/>
+          <w:sz w:val="24"/>
+          <w:szCs w:val="24"/>
+          <w14:ligatures w14:val="none"/>
+        </w:rPr>
+        <w:t>Journal of Software Engineering &amp; Intelligent Systems, 6</w:t>
+      </w:r>
+      <w:r>
+        <w:rPr>
+          <w:rFonts w:ascii="Times New Roman" w:eastAsia="Times New Roman" w:hAnsi="Times New Roman" w:cs="Times New Roman"/>
+          <w:kern w:val="0"/>
+          <w:sz w:val="24"/>
+          <w:szCs w:val="24"/>
+          <w14:ligatures w14:val="none"/>
+        </w:rPr>
+        <w:t>(1).</w:t>
+      </w:r>
+    </w:p>
+    <w:p>
+      <w:pPr>
+        <w:rPr>
+          <w:rFonts w:ascii="Times New Roman" w:eastAsia="Times New Roman" w:hAnsi="Times New Roman" w:cs="Times New Roman"/>
+          <w:kern w:val="0"/>
+          <w:sz w:val="24"/>
+          <w:szCs w:val="24"/>
+          <w14:ligatures w14:val="none"/>
+        </w:rPr>
+      </w:pPr>
+      <w:r>
+        <w:rPr>
+          <w:rFonts w:ascii="Times New Roman" w:eastAsia="Times New Roman" w:hAnsi="Times New Roman" w:cs="Times New Roman"/>
+          <w:kern w:val="0"/>
+          <w:sz w:val="24"/>
+          <w:szCs w:val="24"/>
+          <w14:ligatures w14:val="none"/>
+        </w:rPr>
+        <w:t xml:space="preserve">Wilensky, U. &amp; Reisman, K. (1998). Connected Science: Learning Biology through Constructing and Testing Computational Theories -- an Embodied Modeling Approach. </w:t>
+      </w:r>
+      <w:r>
+        <w:rPr>
+          <w:rFonts w:ascii="Times New Roman" w:eastAsia="Times New Roman" w:hAnsi="Times New Roman" w:cs="Times New Roman"/>
+          <w:i/>
+          <w:iCs/>
+          <w:kern w:val="0"/>
+          <w:sz w:val="24"/>
+          <w:szCs w:val="24"/>
+          <w14:ligatures w14:val="none"/>
+        </w:rPr>
+        <w:t>International Journal of Complex Systems</w:t>
+      </w:r>
+      <w:r>
+        <w:rPr>
+          <w:rFonts w:ascii="Times New Roman" w:eastAsia="Times New Roman" w:hAnsi="Times New Roman" w:cs="Times New Roman"/>
+          <w:kern w:val="0"/>
+          <w:sz w:val="24"/>
+          <w:szCs w:val="24"/>
+          <w14:ligatures w14:val="none"/>
+        </w:rPr>
+        <w:t xml:space="preserve">, M. 234, pp. 1 - 12. </w:t>
+      </w:r>
+    </w:p>
+    <w:p>
+      <w:pPr>
+        <w:rPr>
+          <w:rFonts w:ascii="Times New Roman" w:eastAsia="Times New Roman" w:hAnsi="Times New Roman" w:cs="Times New Roman"/>
+          <w:kern w:val="0"/>
+          <w:sz w:val="24"/>
+          <w:szCs w:val="24"/>
+          <w14:ligatures w14:val="none"/>
+        </w:rPr>
+      </w:pPr>
+      <w:r>
+        <w:rPr>
+          <w:rFonts w:ascii="Times New Roman" w:eastAsia="Times New Roman" w:hAnsi="Times New Roman" w:cs="Times New Roman"/>
+          <w:kern w:val="0"/>
+          <w:sz w:val="24"/>
+          <w:szCs w:val="24"/>
+          <w14:ligatures w14:val="none"/>
+        </w:rPr>
+        <w:t xml:space="preserve">Wilensky, U., &amp; Reisman, K. (2006). Thinking like a Wolf, a Sheep, or a Firefly: Learning Biology through Constructing and Testing Computational Theories-An Embodied Modeling Approach. </w:t>
+      </w:r>
+      <w:r>
+        <w:rPr>
+          <w:rFonts w:ascii="Times New Roman" w:eastAsia="Times New Roman" w:hAnsi="Times New Roman" w:cs="Times New Roman"/>
+          <w:i/>
+          <w:iCs/>
+          <w:kern w:val="0"/>
+          <w:sz w:val="24"/>
+          <w:szCs w:val="24"/>
+          <w14:ligatures w14:val="none"/>
+        </w:rPr>
+        <w:t>Cognition and Instruction</w:t>
+      </w:r>
+      <w:r>
+        <w:rPr>
+          <w:rFonts w:ascii="Times New Roman" w:eastAsia="Times New Roman" w:hAnsi="Times New Roman" w:cs="Times New Roman"/>
+          <w:kern w:val="0"/>
+          <w:sz w:val="24"/>
+          <w:szCs w:val="24"/>
+          <w14:ligatures w14:val="none"/>
+        </w:rPr>
+        <w:t xml:space="preserve">, </w:t>
+      </w:r>
+      <w:r>
+        <w:rPr>
+          <w:rFonts w:ascii="Times New Roman" w:eastAsia="Times New Roman" w:hAnsi="Times New Roman" w:cs="Times New Roman"/>
+          <w:i/>
+          <w:iCs/>
+          <w:kern w:val="0"/>
+          <w:sz w:val="24"/>
+          <w:szCs w:val="24"/>
+          <w14:ligatures w14:val="none"/>
+        </w:rPr>
+        <w:t>24</w:t>
+      </w:r>
+      <w:r>
+        <w:rPr>
+          <w:rFonts w:ascii="Times New Roman" w:eastAsia="Times New Roman" w:hAnsi="Times New Roman" w:cs="Times New Roman"/>
+          <w:kern w:val="0"/>
+          <w:sz w:val="24"/>
+          <w:szCs w:val="24"/>
+          <w14:ligatures w14:val="none"/>
+        </w:rPr>
+        <w:t xml:space="preserve">(2), 171–209. </w:t>
+      </w:r>
+      <w:hyperlink r:id="rId17" w:history="1">
+        <w:r>
+          <w:rPr>
+            <w:rStyle w:val="Hyperlink"/>
+            <w:rFonts w:ascii="Times New Roman" w:eastAsia="Times New Roman" w:hAnsi="Times New Roman" w:cs="Times New Roman"/>
+            <w:kern w:val="0"/>
+            <w:sz w:val="24"/>
+            <w:szCs w:val="24"/>
+            <w14:ligatures w14:val="none"/>
+          </w:rPr>
+          <w:t>http://www.jstor.org/stable/27739831</w:t>
+        </w:r>
+      </w:hyperlink>
+    </w:p>
+    <w:p>
+      <w:pPr>
+        <w:rPr>
+          <w:rFonts w:ascii="Times New Roman" w:eastAsia="Times New Roman" w:hAnsi="Times New Roman" w:cs="Times New Roman"/>
+          <w:kern w:val="0"/>
+          <w:sz w:val="24"/>
+          <w:szCs w:val="24"/>
+          <w14:ligatures w14:val="none"/>
+        </w:rPr>
+      </w:pPr>
+    </w:p>
+    <w:p>
+      <w:pPr>
+        <w:spacing w:after="0" w:line="240" w:lineRule="auto"/>
+        <w:rPr>
+          <w:rFonts w:ascii="Times New Roman" w:eastAsia="Times New Roman" w:hAnsi="Times New Roman" w:cs="Times New Roman"/>
+          <w:kern w:val="0"/>
+          <w:sz w:val="24"/>
+          <w:szCs w:val="24"/>
+          <w14:ligatures w14:val="none"/>
         </w:rPr>
       </w:pPr>
     </w:p>
@@ -944,7 +1919,6 @@
   <w:style w:type="character" w:default="1" w:styleId="DefaultParagraphFont">
     <w:name w:val="Default Paragraph Font"/>
     <w:uiPriority w:val="1"/>
-    <w:semiHidden/>
     <w:unhideWhenUsed/>
   </w:style>
   <w:style w:type="table" w:default="1" w:styleId="TableNormal">
@@ -989,6 +1963,18 @@
     <w:rPr>
       <w:color w:val="605E5C"/>
       <w:shd w:val="clear" w:color="auto" w:fill="E1DFDD"/>
+    </w:rPr>
+  </w:style>
+  <w:style w:type="character" w:styleId="FollowedHyperlink">
+    <w:name w:val="FollowedHyperlink"/>
+    <w:basedOn w:val="DefaultParagraphFont"/>
+    <w:uiPriority w:val="99"/>
+    <w:semiHidden/>
+    <w:unhideWhenUsed/>
+    <w:rsid w:val="00A671C5"/>
+    <w:rPr>
+      <w:color w:val="954F72" w:themeColor="followedHyperlink"/>
+      <w:u w:val="single"/>
     </w:rPr>
   </w:style>
 </w:styles>

</xml_diff>